<commit_message>
Added "Common" project for abstracted code to be used throughout the main project. This, at the moment, includes parsing json from a file, and helper methods for common command line functionality. Added the configuration file to the main project and developed a method of retreiving its filepath that is independant of this project's current directory. Updated the requirements specification and test documentation.
</commit_message>
<xml_diff>
--- a/docs/Maze Game_Report.docx
+++ b/docs/Maze Game_Report.docx
@@ -12,49 +12,7 @@
         <w:rPr>
           <w:b/>
         </w:rPr>
-        <w:t xml:space="preserve">Final Project – </w:t>
-      </w:r>
-      <w:proofErr w:type="spellStart"/>
-      <w:r>
-        <w:rPr>
-          <w:b/>
-        </w:rPr>
-        <w:t>Olde</w:t>
-      </w:r>
-      <w:proofErr w:type="spellEnd"/>
-      <w:r>
-        <w:rPr>
-          <w:b/>
-        </w:rPr>
-        <w:t xml:space="preserve"> </w:t>
-      </w:r>
-      <w:proofErr w:type="spellStart"/>
-      <w:r>
-        <w:rPr>
-          <w:b/>
-        </w:rPr>
-        <w:t>Worlde</w:t>
-      </w:r>
-      <w:proofErr w:type="spellEnd"/>
-      <w:r>
-        <w:rPr>
-          <w:b/>
-        </w:rPr>
-        <w:t xml:space="preserve"> </w:t>
-      </w:r>
-      <w:proofErr w:type="spellStart"/>
-      <w:r>
-        <w:rPr>
-          <w:b/>
-        </w:rPr>
-        <w:t>Phunne</w:t>
-      </w:r>
-      <w:proofErr w:type="spellEnd"/>
-      <w:r>
-        <w:rPr>
-          <w:b/>
-        </w:rPr>
-        <w:t xml:space="preserve"> Maze Game</w:t>
+        <w:t>Final Project – Olde Worlde Phunne Maze Game</w:t>
       </w:r>
     </w:p>
     <w:p>
@@ -81,19 +39,18 @@
       <w:r>
         <w:t xml:space="preserve">The first thing I did on day 1 was to read the project outline documentation. Following this I put together the word documents I needed, including the requirements specification, the test plan and the UI </w:t>
       </w:r>
-      <w:proofErr w:type="spellStart"/>
-      <w:r>
-        <w:t>mockups</w:t>
-      </w:r>
-      <w:proofErr w:type="spellEnd"/>
+      <w:r>
+        <w:t>mock-ups</w:t>
+      </w:r>
       <w:r>
         <w:t>.</w:t>
       </w:r>
       <w:r>
-        <w:t xml:space="preserve"> I then created a git repository in my company’s source control server.</w:t>
-      </w:r>
-      <w:bookmarkStart w:id="0" w:name="_GoBack"/>
-      <w:bookmarkEnd w:id="0"/>
+        <w:t xml:space="preserve"> I then created a git repository in my compa</w:t>
+      </w:r>
+      <w:r>
+        <w:t>ny’s source control server for this project, cloned the repository onto my local machine and moved my Visual Studio solution and documentation files into the project directory, committing these files in an initial .git commit.</w:t>
+      </w:r>
     </w:p>
     <w:p>
       <w:r>
@@ -302,6 +259,78 @@
         </w:drawing>
       </w:r>
     </w:p>
+    <w:p/>
+    <w:p/>
+    <w:p>
+      <w:r>
+        <w:lastRenderedPageBreak/>
+        <w:drawing>
+          <wp:inline distT="0" distB="0" distL="0" distR="0" wp14:anchorId="78E2E277" wp14:editId="44BB2E14">
+            <wp:extent cx="5731510" cy="1802765"/>
+            <wp:effectExtent l="114300" t="114300" r="135890" b="140335"/>
+            <wp:docPr id="4" name="Picture 4"/>
+            <wp:cNvGraphicFramePr>
+              <a:graphicFrameLocks xmlns:a="http://schemas.openxmlformats.org/drawingml/2006/main" noChangeAspect="1"/>
+            </wp:cNvGraphicFramePr>
+            <a:graphic xmlns:a="http://schemas.openxmlformats.org/drawingml/2006/main">
+              <a:graphicData uri="http://schemas.openxmlformats.org/drawingml/2006/picture">
+                <pic:pic xmlns:pic="http://schemas.openxmlformats.org/drawingml/2006/picture">
+                  <pic:nvPicPr>
+                    <pic:cNvPr id="1" name=""/>
+                    <pic:cNvPicPr/>
+                  </pic:nvPicPr>
+                  <pic:blipFill>
+                    <a:blip r:embed="rId9"/>
+                    <a:stretch>
+                      <a:fillRect/>
+                    </a:stretch>
+                  </pic:blipFill>
+                  <pic:spPr>
+                    <a:xfrm>
+                      <a:off x="0" y="0"/>
+                      <a:ext cx="5731510" cy="1802765"/>
+                    </a:xfrm>
+                    <a:prstGeom prst="rect">
+                      <a:avLst/>
+                    </a:prstGeom>
+                    <a:solidFill>
+                      <a:srgbClr val="FFFFFF">
+                        <a:shade val="85000"/>
+                      </a:srgbClr>
+                    </a:solidFill>
+                    <a:ln w="88900" cap="sq">
+                      <a:solidFill>
+                        <a:srgbClr val="FFFFFF"/>
+                      </a:solidFill>
+                      <a:miter lim="800000"/>
+                    </a:ln>
+                    <a:effectLst>
+                      <a:outerShdw blurRad="55000" dist="18000" dir="5400000" algn="tl" rotWithShape="0">
+                        <a:srgbClr val="000000">
+                          <a:alpha val="40000"/>
+                        </a:srgbClr>
+                      </a:outerShdw>
+                    </a:effectLst>
+                    <a:scene3d>
+                      <a:camera prst="orthographicFront"/>
+                      <a:lightRig rig="twoPt" dir="t">
+                        <a:rot lat="0" lon="0" rev="7200000"/>
+                      </a:lightRig>
+                    </a:scene3d>
+                    <a:sp3d>
+                      <a:bevelT w="25400" h="19050"/>
+                      <a:contourClr>
+                        <a:srgbClr val="FFFFFF"/>
+                      </a:contourClr>
+                    </a:sp3d>
+                  </pic:spPr>
+                </pic:pic>
+              </a:graphicData>
+            </a:graphic>
+          </wp:inline>
+        </w:drawing>
+      </w:r>
+    </w:p>
     <w:p>
       <w:r>
         <w:rPr>
@@ -309,9 +338,11 @@
         </w:rPr>
         <w:t>Future Improvements:</w:t>
       </w:r>
+      <w:bookmarkStart w:id="0" w:name="_GoBack"/>
+      <w:bookmarkEnd w:id="0"/>
     </w:p>
     <w:sectPr>
-      <w:headerReference w:type="default" r:id="rId9"/>
+      <w:headerReference w:type="default" r:id="rId10"/>
       <w:pgSz w:w="11906" w:h="16838"/>
       <w:pgMar w:top="1440" w:right="1440" w:bottom="1440" w:left="1440" w:header="708" w:footer="708" w:gutter="0"/>
       <w:cols w:space="708"/>

</xml_diff>

<commit_message>
Updated final report and added lines under commands in the maze seeding screen.
</commit_message>
<xml_diff>
--- a/docs/Maze Game_Report.docx
+++ b/docs/Maze Game_Report.docx
@@ -14,13 +14,12 @@
         </w:rPr>
         <w:t>Final Project – Olde Worlde Phunne Maze Game</w:t>
       </w:r>
-    </w:p>
-    <w:p>
-      <w:pPr>
+      <w:r>
         <w:rPr>
           <w:b/>
         </w:rPr>
-      </w:pPr>
+        <w:t xml:space="preserve"> Report</w:t>
+      </w:r>
     </w:p>
     <w:p>
       <w:pPr>
@@ -32,7 +31,7 @@
         <w:rPr>
           <w:b/>
         </w:rPr>
-        <w:t>Day 1:</w:t>
+        <w:t>Project Setup:</w:t>
       </w:r>
     </w:p>
     <w:p>
@@ -393,36 +392,146 @@
     </w:p>
     <w:p>
       <w:r>
-        <w:t xml:space="preserve">Wrote the entities with their relationships. Wrote the </w:t>
-      </w:r>
-      <w:proofErr w:type="spellStart"/>
-      <w:r>
-        <w:t>intial</w:t>
-      </w:r>
-      <w:proofErr w:type="spellEnd"/>
-      <w:r>
-        <w:t xml:space="preserve"> program flow structure. Abstracted the common commands I would use for the game, including writing the text as a crawl, shaking the screen and looping for user confirmation and command input. Added common project for abstracted, shared code. Added deserialization class and code and tested with a </w:t>
-      </w:r>
-      <w:proofErr w:type="spellStart"/>
-      <w:r>
-        <w:t>json</w:t>
-      </w:r>
-      <w:proofErr w:type="spellEnd"/>
-      <w:r>
-        <w:t xml:space="preserve"> </w:t>
-      </w:r>
-      <w:proofErr w:type="spellStart"/>
-      <w:r>
-        <w:t>config</w:t>
-      </w:r>
-      <w:proofErr w:type="spellEnd"/>
-      <w:r>
-        <w:t xml:space="preserve"> file. Ironed out issues and added error handling.</w:t>
+        <w:t>The first task I completed on day 2 was to write the</w:t>
+      </w:r>
+      <w:r>
+        <w:t xml:space="preserve"> entities </w:t>
+      </w:r>
+      <w:r>
+        <w:t>and their</w:t>
+      </w:r>
+      <w:r>
+        <w:t xml:space="preserve"> relationships</w:t>
+      </w:r>
+      <w:r>
+        <w:t xml:space="preserve">, as </w:t>
+      </w:r>
+      <w:r>
+        <w:t>laid</w:t>
+      </w:r>
+      <w:r>
+        <w:t xml:space="preserve"> out in my requirements and the conceptual models</w:t>
+      </w:r>
+      <w:r>
+        <w:t xml:space="preserve">. </w:t>
+      </w:r>
+      <w:r>
+        <w:t>Following this I w</w:t>
+      </w:r>
+      <w:r>
+        <w:t xml:space="preserve">rote the </w:t>
+      </w:r>
+      <w:r>
+        <w:t>initial</w:t>
+      </w:r>
+      <w:r>
+        <w:t xml:space="preserve"> program flow structure</w:t>
+      </w:r>
+      <w:r>
+        <w:t>, including the different stages of the overall program, from:</w:t>
+      </w:r>
+    </w:p>
+    <w:p>
+      <w:pPr>
+        <w:pStyle w:val="ListParagraph"/>
+        <w:numPr>
+          <w:ilvl w:val="0"/>
+          <w:numId w:val="3"/>
+        </w:numPr>
+      </w:pPr>
+      <w:r>
+        <w:t>Maze initialisation</w:t>
+      </w:r>
+    </w:p>
+    <w:p>
+      <w:pPr>
+        <w:pStyle w:val="ListParagraph"/>
+        <w:numPr>
+          <w:ilvl w:val="0"/>
+          <w:numId w:val="3"/>
+        </w:numPr>
+      </w:pPr>
+      <w:r>
+        <w:t>In-Game loop</w:t>
+      </w:r>
+    </w:p>
+    <w:p>
+      <w:pPr>
+        <w:pStyle w:val="ListParagraph"/>
+        <w:numPr>
+          <w:ilvl w:val="0"/>
+          <w:numId w:val="3"/>
+        </w:numPr>
+      </w:pPr>
+      <w:r>
+        <w:t>Resetting the in-game loop</w:t>
+      </w:r>
+    </w:p>
+    <w:p>
+      <w:pPr>
+        <w:pStyle w:val="ListParagraph"/>
+        <w:numPr>
+          <w:ilvl w:val="0"/>
+          <w:numId w:val="3"/>
+        </w:numPr>
+      </w:pPr>
+      <w:r>
+        <w:t>Presenting results.</w:t>
+      </w:r>
+    </w:p>
+    <w:p>
+      <w:r>
+        <w:t>I also later added user name collection to the start of this sequence.</w:t>
+      </w:r>
+    </w:p>
+    <w:p>
+      <w:r>
+        <w:t>Following this I a</w:t>
+      </w:r>
+      <w:r>
+        <w:t>bstracted the common commands I would use for the game, including writing the text as a crawl,</w:t>
+      </w:r>
+      <w:r>
+        <w:t xml:space="preserve"> instead of all text being written to the screen at once as it commo</w:t>
+      </w:r>
+      <w:r>
+        <w:t>nly is in Console applications. As</w:t>
+      </w:r>
+      <w:r>
+        <w:t xml:space="preserve"> this is not a requirement for the project, it is something I should have perhaps added</w:t>
+      </w:r>
+      <w:r>
+        <w:t xml:space="preserve"> this</w:t>
+      </w:r>
+      <w:r>
+        <w:t xml:space="preserve"> to the requ</w:t>
+      </w:r>
+      <w:r>
+        <w:t>irements and returned to it at a later time. However, I believed it to be important to the feel of the game and user experience. I also believed I could complete the task quickly and it was related to the static Console Helper methods I was putting together, so I proceeded to add this functionality.</w:t>
+      </w:r>
+      <w:r>
+        <w:t xml:space="preserve"> I also added the </w:t>
+      </w:r>
+      <w:r>
+        <w:t>screen</w:t>
+      </w:r>
+      <w:r>
+        <w:t xml:space="preserve"> shake effect</w:t>
+      </w:r>
+      <w:r>
+        <w:t xml:space="preserve"> and</w:t>
+      </w:r>
+      <w:r>
+        <w:t xml:space="preserve"> static, common methods for</w:t>
+      </w:r>
+      <w:r>
+        <w:t xml:space="preserve"> looping for user confirmation and command input. Added common project for abstracted, shared code. Added deserialization class and code and tested with a json config file. Ironed out issues and added error handling.</w:t>
       </w:r>
     </w:p>
     <w:p/>
     <w:p>
       <w:r>
+        <w:lastRenderedPageBreak/>
         <w:drawing>
           <wp:inline distT="0" distB="0" distL="0" distR="0" wp14:anchorId="32B31344" wp14:editId="418898F8">
             <wp:extent cx="3305636" cy="1600423"/>
@@ -462,7 +571,6 @@
     </w:p>
     <w:p>
       <w:r>
-        <w:lastRenderedPageBreak/>
         <w:drawing>
           <wp:inline distT="0" distB="0" distL="0" distR="0" wp14:anchorId="42985E6C" wp14:editId="1A0D7991">
             <wp:extent cx="4334480" cy="3400900"/>
@@ -503,6 +611,7 @@
     <w:p/>
     <w:p>
       <w:r>
+        <w:lastRenderedPageBreak/>
         <w:drawing>
           <wp:inline distT="0" distB="0" distL="0" distR="0" wp14:anchorId="20D269DF" wp14:editId="639E5311">
             <wp:extent cx="5731510" cy="4926330"/>
@@ -543,6 +652,7 @@
     <w:p/>
     <w:p>
       <w:r>
+        <w:lastRenderedPageBreak/>
         <w:drawing>
           <wp:inline distT="0" distB="0" distL="0" distR="0" wp14:anchorId="3C56963F" wp14:editId="57346580">
             <wp:extent cx="5731510" cy="6693535"/>
@@ -597,6 +707,11 @@
       <w:r>
         <w:t xml:space="preserve">Continued writing code and </w:t>
       </w:r>
+      <w:r>
+        <w:t>bodied out most of the program’s flow with text and control statements.</w:t>
+      </w:r>
+      <w:bookmarkStart w:id="0" w:name="_GoBack"/>
+      <w:bookmarkEnd w:id="0"/>
     </w:p>
     <w:p>
       <w:r>
@@ -747,7 +862,13 @@
     </w:p>
     <w:p>
       <w:r>
-        <w:t>Executed test plan. Finished this report. Fixed some more bugs.</w:t>
+        <w:t>Executed test plan. Finished this report.</w:t>
+      </w:r>
+      <w:r>
+        <w:t xml:space="preserve"> Made a User Guide video.</w:t>
+      </w:r>
+      <w:r>
+        <w:t xml:space="preserve"> Fixed some more bugs.</w:t>
       </w:r>
     </w:p>
     <w:p/>
@@ -761,45 +882,63 @@
         <w:rPr>
           <w:b/>
         </w:rPr>
-        <w:t>Limitations:</w:t>
-      </w:r>
-    </w:p>
-    <w:p>
-      <w:pPr>
-        <w:pStyle w:val="ListParagraph"/>
-        <w:numPr>
-          <w:ilvl w:val="0"/>
-          <w:numId w:val="2"/>
-        </w:numPr>
+        <w:t xml:space="preserve">Limitations, </w:t>
+      </w:r>
+      <w:r>
         <w:rPr>
           <w:b/>
         </w:rPr>
-      </w:pPr>
-      <w:r>
-        <w:t>Not being a visual game means it is harder to convey information to the player about where they are or what is in the room.</w:t>
-      </w:r>
-      <w:bookmarkStart w:id="0" w:name="_GoBack"/>
-      <w:bookmarkEnd w:id="0"/>
-    </w:p>
-    <w:p>
-      <w:pPr>
-        <w:rPr>
-          <w:b/>
-        </w:rPr>
-      </w:pPr>
-      <w:r>
-        <w:rPr>
-          <w:b/>
-        </w:rPr>
-        <w:t xml:space="preserve">Final Thoughts and </w:t>
-      </w:r>
-      <w:r>
-        <w:rPr>
-          <w:b/>
-        </w:rPr>
-        <w:t>Future Improvements:</w:t>
-      </w:r>
-    </w:p>
+        <w:t>Final Thoughts and Future Improvements:</w:t>
+      </w:r>
+    </w:p>
+    <w:p>
+      <w:r>
+        <w:t>The key limitation of the maze Game design is that it is not a</w:t>
+      </w:r>
+      <w:r>
+        <w:t xml:space="preserve"> visual game</w:t>
+      </w:r>
+      <w:r>
+        <w:t xml:space="preserve"> with graphics. This means that i</w:t>
+      </w:r>
+      <w:r>
+        <w:t>t is harder to convey</w:t>
+      </w:r>
+      <w:r>
+        <w:t xml:space="preserve"> some types of information to the player, such as</w:t>
+      </w:r>
+      <w:r>
+        <w:t xml:space="preserve"> where they are or what is in the room.</w:t>
+      </w:r>
+      <w:r>
+        <w:t xml:space="preserve"> This limitation lead me to add the feature that give the player a hint as to whether or not they are getting closer to the end of the maze, or further away from it.</w:t>
+      </w:r>
+    </w:p>
+    <w:p>
+      <w:r>
+        <w:t>Another limitation of this project is the time constraint of having a 1 week development timeframe. With a longer timeframe, more playtesting could have been carried out, as well as more testing in general; the code could have been refactored and improved – specifically the code in the “Program.cs”</w:t>
+      </w:r>
+      <w:r>
+        <w:t xml:space="preserve"> file, which could have been separated out into separate more discrete files to make reading and understanding the code easier.</w:t>
+      </w:r>
+      <w:r>
+        <w:t xml:space="preserve"> </w:t>
+      </w:r>
+    </w:p>
+    <w:p>
+      <w:r>
+        <w:t>Given more time I would also have wished to make some elements of the UI more intuitive, including making some text clearer and the layout of text more consistent throughout the project.</w:t>
+      </w:r>
+      <w:r>
+        <w:t xml:space="preserve"> I would also have wished to investigate the possibility of adding to the game’s design with more enemy types and a more complex action system in which the player can perform more than just the two “hit” and “defuse” actions on enemy types. </w:t>
+      </w:r>
+    </w:p>
+    <w:p>
+      <w:r>
+        <w:t>The next steps in this project would be to better establish a more comprehensive series of automated Unit tests, to ensure that they cover more areas than they currently do. This would help with testing the project whilst adding new features.</w:t>
+      </w:r>
+    </w:p>
+    <w:p/>
     <w:p>
       <w:pPr>
         <w:pStyle w:val="ListParagraph"/>
@@ -846,6 +985,24 @@
       </w:pPr>
       <w:r>
         <w:t>Provide the user with better feedback (when are they getting closer to the end)</w:t>
+      </w:r>
+    </w:p>
+    <w:p>
+      <w:pPr>
+        <w:pStyle w:val="ListParagraph"/>
+        <w:numPr>
+          <w:ilvl w:val="0"/>
+          <w:numId w:val="1"/>
+        </w:numPr>
+      </w:pPr>
+      <w:r>
+        <w:t>Improved User Guide.</w:t>
+      </w:r>
+    </w:p>
+    <w:p>
+      <w:r>
+        <w:lastRenderedPageBreak/>
+        <w:t>As I didn’t get around to producing the User Guide until the final day of the project, and I had some issues installing OBS studio to capture video footage of the Maze Game program in-action, the user guide was a rushed production.</w:t>
       </w:r>
     </w:p>
     <w:sectPr>
@@ -937,6 +1094,119 @@
 <file path=word/numbering.xml><?xml version="1.0" encoding="utf-8"?>
 <w:numbering xmlns:wpc="http://schemas.microsoft.com/office/word/2010/wordprocessingCanvas" xmlns:cx="http://schemas.microsoft.com/office/drawing/2014/chartex" xmlns:cx1="http://schemas.microsoft.com/office/drawing/2015/9/8/chartex" xmlns:mc="http://schemas.openxmlformats.org/markup-compatibility/2006" xmlns:o="urn:schemas-microsoft-com:office:office" xmlns:r="http://schemas.openxmlformats.org/officeDocument/2006/relationships" xmlns:m="http://schemas.openxmlformats.org/officeDocument/2006/math" xmlns:v="urn:schemas-microsoft-com:vml" xmlns:wp14="http://schemas.microsoft.com/office/word/2010/wordprocessingDrawing" xmlns:wp="http://schemas.openxmlformats.org/drawingml/2006/wordprocessingDrawing" xmlns:w10="urn:schemas-microsoft-com:office:word" xmlns:w="http://schemas.openxmlformats.org/wordprocessingml/2006/main" xmlns:w14="http://schemas.microsoft.com/office/word/2010/wordml" xmlns:w15="http://schemas.microsoft.com/office/word/2012/wordml" xmlns:w16se="http://schemas.microsoft.com/office/word/2015/wordml/symex" xmlns:wpg="http://schemas.microsoft.com/office/word/2010/wordprocessingGroup" xmlns:wpi="http://schemas.microsoft.com/office/word/2010/wordprocessingInk" xmlns:wne="http://schemas.microsoft.com/office/word/2006/wordml" xmlns:wps="http://schemas.microsoft.com/office/word/2010/wordprocessingShape" mc:Ignorable="w14 w15 w16se wp14">
   <w:abstractNum w:abstractNumId="0" w15:restartNumberingAfterBreak="0">
+    <w:nsid w:val="0D0F3198"/>
+    <w:multiLevelType w:val="hybridMultilevel"/>
+    <w:tmpl w:val="FD403396"/>
+    <w:lvl w:ilvl="0" w:tplc="FB407084">
+      <w:start w:val="1"/>
+      <w:numFmt w:val="bullet"/>
+      <w:lvlText w:val="-"/>
+      <w:lvlJc w:val="left"/>
+      <w:pPr>
+        <w:ind w:left="720" w:hanging="360"/>
+      </w:pPr>
+      <w:rPr>
+        <w:rFonts w:ascii="Calibri" w:eastAsiaTheme="minorHAnsi" w:hAnsi="Calibri" w:cs="Calibri" w:hint="default"/>
+      </w:rPr>
+    </w:lvl>
+    <w:lvl w:ilvl="1" w:tplc="08090003" w:tentative="1">
+      <w:start w:val="1"/>
+      <w:numFmt w:val="bullet"/>
+      <w:lvlText w:val="o"/>
+      <w:lvlJc w:val="left"/>
+      <w:pPr>
+        <w:ind w:left="1440" w:hanging="360"/>
+      </w:pPr>
+      <w:rPr>
+        <w:rFonts w:ascii="Courier New" w:hAnsi="Courier New" w:cs="Courier New" w:hint="default"/>
+      </w:rPr>
+    </w:lvl>
+    <w:lvl w:ilvl="2" w:tplc="08090005" w:tentative="1">
+      <w:start w:val="1"/>
+      <w:numFmt w:val="bullet"/>
+      <w:lvlText w:val=""/>
+      <w:lvlJc w:val="left"/>
+      <w:pPr>
+        <w:ind w:left="2160" w:hanging="360"/>
+      </w:pPr>
+      <w:rPr>
+        <w:rFonts w:ascii="Wingdings" w:hAnsi="Wingdings" w:hint="default"/>
+      </w:rPr>
+    </w:lvl>
+    <w:lvl w:ilvl="3" w:tplc="08090001" w:tentative="1">
+      <w:start w:val="1"/>
+      <w:numFmt w:val="bullet"/>
+      <w:lvlText w:val=""/>
+      <w:lvlJc w:val="left"/>
+      <w:pPr>
+        <w:ind w:left="2880" w:hanging="360"/>
+      </w:pPr>
+      <w:rPr>
+        <w:rFonts w:ascii="Symbol" w:hAnsi="Symbol" w:hint="default"/>
+      </w:rPr>
+    </w:lvl>
+    <w:lvl w:ilvl="4" w:tplc="08090003" w:tentative="1">
+      <w:start w:val="1"/>
+      <w:numFmt w:val="bullet"/>
+      <w:lvlText w:val="o"/>
+      <w:lvlJc w:val="left"/>
+      <w:pPr>
+        <w:ind w:left="3600" w:hanging="360"/>
+      </w:pPr>
+      <w:rPr>
+        <w:rFonts w:ascii="Courier New" w:hAnsi="Courier New" w:cs="Courier New" w:hint="default"/>
+      </w:rPr>
+    </w:lvl>
+    <w:lvl w:ilvl="5" w:tplc="08090005" w:tentative="1">
+      <w:start w:val="1"/>
+      <w:numFmt w:val="bullet"/>
+      <w:lvlText w:val=""/>
+      <w:lvlJc w:val="left"/>
+      <w:pPr>
+        <w:ind w:left="4320" w:hanging="360"/>
+      </w:pPr>
+      <w:rPr>
+        <w:rFonts w:ascii="Wingdings" w:hAnsi="Wingdings" w:hint="default"/>
+      </w:rPr>
+    </w:lvl>
+    <w:lvl w:ilvl="6" w:tplc="08090001" w:tentative="1">
+      <w:start w:val="1"/>
+      <w:numFmt w:val="bullet"/>
+      <w:lvlText w:val=""/>
+      <w:lvlJc w:val="left"/>
+      <w:pPr>
+        <w:ind w:left="5040" w:hanging="360"/>
+      </w:pPr>
+      <w:rPr>
+        <w:rFonts w:ascii="Symbol" w:hAnsi="Symbol" w:hint="default"/>
+      </w:rPr>
+    </w:lvl>
+    <w:lvl w:ilvl="7" w:tplc="08090003" w:tentative="1">
+      <w:start w:val="1"/>
+      <w:numFmt w:val="bullet"/>
+      <w:lvlText w:val="o"/>
+      <w:lvlJc w:val="left"/>
+      <w:pPr>
+        <w:ind w:left="5760" w:hanging="360"/>
+      </w:pPr>
+      <w:rPr>
+        <w:rFonts w:ascii="Courier New" w:hAnsi="Courier New" w:cs="Courier New" w:hint="default"/>
+      </w:rPr>
+    </w:lvl>
+    <w:lvl w:ilvl="8" w:tplc="08090005" w:tentative="1">
+      <w:start w:val="1"/>
+      <w:numFmt w:val="bullet"/>
+      <w:lvlText w:val=""/>
+      <w:lvlJc w:val="left"/>
+      <w:pPr>
+        <w:ind w:left="6480" w:hanging="360"/>
+      </w:pPr>
+      <w:rPr>
+        <w:rFonts w:ascii="Wingdings" w:hAnsi="Wingdings" w:hint="default"/>
+      </w:rPr>
+    </w:lvl>
+  </w:abstractNum>
+  <w:abstractNum w:abstractNumId="1" w15:restartNumberingAfterBreak="0">
     <w:nsid w:val="2D9026A5"/>
     <w:multiLevelType w:val="hybridMultilevel"/>
     <w:tmpl w:val="EFB0EEF2"/>
@@ -1048,7 +1318,7 @@
       </w:rPr>
     </w:lvl>
   </w:abstractNum>
-  <w:abstractNum w:abstractNumId="1" w15:restartNumberingAfterBreak="0">
+  <w:abstractNum w:abstractNumId="2" w15:restartNumberingAfterBreak="0">
     <w:nsid w:val="75BD2131"/>
     <w:multiLevelType w:val="hybridMultilevel"/>
     <w:tmpl w:val="8F066818"/>
@@ -1161,10 +1431,13 @@
     </w:lvl>
   </w:abstractNum>
   <w:num w:numId="1">
-    <w:abstractNumId w:val="0"/>
+    <w:abstractNumId w:val="1"/>
   </w:num>
   <w:num w:numId="2">
-    <w:abstractNumId w:val="1"/>
+    <w:abstractNumId w:val="2"/>
+  </w:num>
+  <w:num w:numId="3">
+    <w:abstractNumId w:val="0"/>
   </w:num>
 </w:numbering>
 </file>

</xml_diff>